<commit_message>
Confirm Password in registration
</commit_message>
<xml_diff>
--- a/src/main/resources/Invoice-Template.docx
+++ b/src/main/resources/Invoice-Template.docx
@@ -207,7 +207,7 @@
                 <w:szCs w:val="22"/>
                 <w:lang w:val="en" w:eastAsia="zh-CN" w:bidi="ar-SA"/>
               </w:rPr>
-              <w:t>${company}</w:t>
+              <w:t>xyz</w:t>
             </w:r>
           </w:p>
         </w:tc>
@@ -340,7 +340,7 @@
                 <w:szCs w:val="22"/>
                 <w:lang w:val="en" w:eastAsia="zh-CN" w:bidi="ar-SA"/>
               </w:rPr>
-              <w:t>${street}</w:t>
+              <w:t>${company}</w:t>
             </w:r>
           </w:p>
         </w:tc>
@@ -858,12 +858,6 @@
             <w:r>
               <w:rPr>
                 <w:rFonts w:eastAsia="Yu Gothic Medium" w:cs="Calibri" w:cstheme="minorHAnsi"/>
-              </w:rPr>
-              <w:t>${</w:t>
-            </w:r>
-            <w:r>
-              <w:rPr>
-                <w:rFonts w:eastAsia="Yu Gothic Medium" w:cs="Calibri" w:cstheme="minorHAnsi"/>
                 <w:color w:val="auto"/>
                 <w:kern w:val="0"/>
                 <w:sz w:val="22"/>
@@ -871,12 +865,6 @@
                 <w:lang w:val="en-US" w:eastAsia="zh-CN" w:bidi="ar-SA"/>
               </w:rPr>
               <w:t>companyName</w:t>
-            </w:r>
-            <w:r>
-              <w:rPr>
-                <w:rFonts w:eastAsia="Yu Gothic Medium" w:cs="Calibri" w:cstheme="minorHAnsi"/>
-              </w:rPr>
-              <w:t>}</w:t>
             </w:r>
           </w:p>
         </w:tc>
@@ -1738,15 +1726,7 @@
             </w:pPr>
             <w:r>
               <w:rPr/>
-              <w:t>${</w:t>
-            </w:r>
-            <w:r>
-              <w:rPr/>
-              <w:t>sum</w:t>
-            </w:r>
-            <w:r>
-              <w:rPr/>
-              <w:t xml:space="preserve">} </w:t>
+              <w:t xml:space="preserve">${sum} </w:t>
             </w:r>
           </w:p>
         </w:tc>
@@ -1960,19 +1940,7 @@
               <w:rPr>
                 <w:rFonts w:eastAsia="Yu Gothic Medium" w:cs="Calibri" w:cstheme="minorHAnsi"/>
               </w:rPr>
-              <w:t>${</w:t>
-            </w:r>
-            <w:r>
-              <w:rPr>
-                <w:rFonts w:eastAsia="Yu Gothic Medium" w:cs="Calibri" w:cstheme="minorHAnsi"/>
-              </w:rPr>
-              <w:t>taxR</w:t>
-            </w:r>
-            <w:r>
-              <w:rPr>
-                <w:rFonts w:eastAsia="Yu Gothic Medium" w:cs="Calibri" w:cstheme="minorHAnsi"/>
-              </w:rPr>
-              <w:t>}</w:t>
+              <w:t>${taxR}</w:t>
             </w:r>
           </w:p>
         </w:tc>
@@ -2081,19 +2049,7 @@
               <w:rPr>
                 <w:rFonts w:eastAsia="Yu Gothic Medium" w:cs="Calibri" w:cstheme="minorHAnsi"/>
               </w:rPr>
-              <w:t>${</w:t>
-            </w:r>
-            <w:r>
-              <w:rPr>
-                <w:rFonts w:eastAsia="Yu Gothic Medium" w:cs="Calibri" w:cstheme="minorHAnsi"/>
-              </w:rPr>
-              <w:t>taxT</w:t>
-            </w:r>
-            <w:r>
-              <w:rPr>
-                <w:rFonts w:eastAsia="Yu Gothic Medium" w:cs="Calibri" w:cstheme="minorHAnsi"/>
-              </w:rPr>
-              <w:t xml:space="preserve">} </w:t>
+              <w:t xml:space="preserve">${taxT} </w:t>
             </w:r>
           </w:p>
         </w:tc>
@@ -2202,19 +2158,7 @@
               <w:rPr>
                 <w:rFonts w:cs="Calibri" w:cstheme="minorHAnsi"/>
               </w:rPr>
-              <w:t>${</w:t>
-            </w:r>
-            <w:r>
-              <w:rPr>
-                <w:rFonts w:cs="Calibri" w:cstheme="minorHAnsi"/>
-              </w:rPr>
-              <w:t>Total</w:t>
-            </w:r>
-            <w:r>
-              <w:rPr>
-                <w:rFonts w:cs="Calibri" w:cstheme="minorHAnsi"/>
-              </w:rPr>
-              <w:t xml:space="preserve">} </w:t>
+              <w:t xml:space="preserve">${Total} </w:t>
             </w:r>
           </w:p>
         </w:tc>
@@ -2244,26 +2188,7 @@
         </w:rPr>
       </w:pPr>
       <w:r>
-        <w:rPr>
-          <w:rFonts w:eastAsia="Yu Gothic Medium" w:cs="Calibri" w:cstheme="minorHAnsi"/>
-          <w:b/>
-        </w:rPr>
-        <w:t>Notes</w:t>
-      </w:r>
-    </w:p>
-    <w:p>
-      <w:pPr>
-        <w:pStyle w:val="Normal"/>
-        <w:spacing w:before="0" w:after="0"/>
-        <w:rPr>
-          <w:rFonts w:eastAsia="Yu Gothic Medium" w:cs="Calibri" w:cstheme="minorHAnsi"/>
-        </w:rPr>
-      </w:pPr>
-      <w:r>
-        <w:rPr>
-          <w:rFonts w:eastAsia="Yu Gothic Medium" w:cs="Calibri" w:cstheme="minorHAnsi"/>
-        </w:rPr>
-        <w:t>Thank you for your business ${name}!</w:t>
+        <w:rPr/>
       </w:r>
     </w:p>
     <w:sectPr>

</xml_diff>